<commit_message>
TS 7.1 7.2 Kramam Tamil final - 08/04/2022
</commit_message>
<xml_diff>
--- a/TS-Kramam/TS-7.1/TS 7.1 Tamil Krama Paatam Corrections.docx
+++ b/TS-Kramam/TS-7.1/TS 7.1 Tamil Krama Paatam Corrections.docx
@@ -21,9 +21,8 @@
           <w:szCs w:val="32"/>
           <w:u w:val="single"/>
         </w:rPr>
-        <w:t xml:space="preserve">TS Krama Paatam – TS 7.1 Tamil Corrections – Observed </w:t>
+        <w:t xml:space="preserve">TS Krama Paatam – TS 7.1 Tamil Corrections – Observed till </w:t>
       </w:r>
-      <w:proofErr w:type="gramStart"/>
       <w:r>
         <w:rPr>
           <w:b/>
@@ -32,7 +31,7 @@
           <w:szCs w:val="32"/>
           <w:u w:val="single"/>
         </w:rPr>
-        <w:t xml:space="preserve">till </w:t>
+        <w:t>31</w:t>
       </w:r>
       <w:r>
         <w:rPr>
@@ -40,12 +39,21 @@
           <w:bCs/>
           <w:sz w:val="32"/>
           <w:szCs w:val="32"/>
-          <w:highlight w:val="red"/>
+          <w:u w:val="single"/>
+          <w:vertAlign w:val="superscript"/>
+        </w:rPr>
+        <w:t>st</w:t>
+      </w:r>
+      <w:r>
+        <w:rPr>
+          <w:b/>
+          <w:bCs/>
+          <w:sz w:val="32"/>
+          <w:szCs w:val="32"/>
           <w:u w:val="single"/>
         </w:rPr>
-        <w:t>????</w:t>
+        <w:t xml:space="preserve"> March 2022</w:t>
       </w:r>
-      <w:proofErr w:type="gramEnd"/>
     </w:p>
     <w:p>
       <w:pPr>
@@ -16392,16 +16400,7 @@
           <w:bCs/>
           <w:sz w:val="32"/>
         </w:rPr>
-        <w:t xml:space="preserve">replaced </w:t>
-      </w:r>
-      <w:proofErr w:type="gramStart"/>
-      <w:r>
-        <w:rPr>
-          <w:b/>
-          <w:bCs/>
-          <w:sz w:val="32"/>
-        </w:rPr>
-        <w:t>with</w:t>
+        <w:t>replaced with</w:t>
       </w:r>
       <w:r>
         <w:rPr>
@@ -16423,7 +16422,6 @@
         </w:rPr>
         <w:t>"</w:t>
       </w:r>
-      <w:proofErr w:type="gramEnd"/>
       <w:r>
         <w:rPr>
           <w:rFonts w:ascii="Latha" w:hAnsi="Latha" w:cs="Latha"/>
@@ -16493,7 +16491,7 @@
     </w:p>
     <w:p>
       <w:pPr>
-        <w:jc w:val="center"/>
+        <w:spacing w:before="0" w:line="240" w:lineRule="auto"/>
         <w:rPr>
           <w:b/>
           <w:bCs/>
@@ -16502,6 +16500,16 @@
           <w:u w:val="single"/>
         </w:rPr>
       </w:pPr>
+      <w:r>
+        <w:rPr>
+          <w:b/>
+          <w:bCs/>
+          <w:sz w:val="32"/>
+          <w:szCs w:val="32"/>
+          <w:u w:val="single"/>
+        </w:rPr>
+        <w:br w:type="page"/>
+      </w:r>
     </w:p>
     <w:p>
       <w:pPr>
@@ -16522,6 +16530,7 @@
           <w:szCs w:val="32"/>
           <w:u w:val="single"/>
         </w:rPr>
+        <w:lastRenderedPageBreak/>
         <w:t xml:space="preserve">TS </w:t>
       </w:r>
       <w:r>
@@ -16829,7 +16838,6 @@
                 <w:sz w:val="28"/>
                 <w:szCs w:val="28"/>
               </w:rPr>
-              <w:lastRenderedPageBreak/>
               <w:t>TS 7.1.5.1 - Kramam</w:t>
             </w:r>
           </w:p>
@@ -18709,6 +18717,7 @@
                 <w:sz w:val="28"/>
                 <w:szCs w:val="28"/>
               </w:rPr>
+              <w:lastRenderedPageBreak/>
               <w:t>TS 7.1.7.3– Kramam</w:t>
             </w:r>
           </w:p>
@@ -19045,7 +19054,6 @@
                 <w:szCs w:val="28"/>
                 <w:lang w:bidi="ta-IN"/>
               </w:rPr>
-              <w:lastRenderedPageBreak/>
               <w:t xml:space="preserve">After </w:t>
             </w:r>
             <w:r>
@@ -19178,7 +19186,6 @@
                 <w:cs/>
                 <w:lang w:bidi="ta-IN"/>
               </w:rPr>
-              <w:lastRenderedPageBreak/>
               <w:t>ஸு</w:t>
             </w:r>
             <w:r>
@@ -20226,15 +20233,6 @@
         </w:tc>
       </w:tr>
     </w:tbl>
-    <w:p>
-      <w:pPr>
-        <w:jc w:val="center"/>
-        <w:rPr>
-          <w:sz w:val="32"/>
-          <w:szCs w:val="32"/>
-        </w:rPr>
-      </w:pPr>
-    </w:p>
     <w:p>
       <w:pPr>
         <w:jc w:val="center"/>
@@ -20263,9 +20261,8 @@
           <w:szCs w:val="32"/>
           <w:u w:val="single"/>
         </w:rPr>
-        <w:t xml:space="preserve">TS Krama Paatam – TS 7.1 </w:t>
+        <w:t xml:space="preserve">TS Krama Paatam – TS 7.1 Tamil  Corrections –Observed </w:t>
       </w:r>
-      <w:proofErr w:type="gramStart"/>
       <w:r>
         <w:rPr>
           <w:b/>
@@ -20274,9 +20271,8 @@
           <w:szCs w:val="32"/>
           <w:u w:val="single"/>
         </w:rPr>
-        <w:t>Tamil  Corrections</w:t>
+        <w:t xml:space="preserve">prior to </w:t>
       </w:r>
-      <w:proofErr w:type="gramEnd"/>
       <w:r>
         <w:rPr>
           <w:b/>
@@ -20285,7 +20281,7 @@
           <w:szCs w:val="32"/>
           <w:u w:val="single"/>
         </w:rPr>
-        <w:t xml:space="preserve"> –Observed till 31</w:t>
+        <w:t xml:space="preserve"> 31</w:t>
       </w:r>
       <w:r>
         <w:rPr>
@@ -21150,6 +21146,7 @@
     <w:lsdException w:name="HTML Sample" w:semiHidden="1" w:unhideWhenUsed="1"/>
     <w:lsdException w:name="HTML Typewriter" w:semiHidden="1" w:unhideWhenUsed="1"/>
     <w:lsdException w:name="HTML Variable" w:semiHidden="1" w:unhideWhenUsed="1"/>
+    <w:lsdException w:name="Normal Table" w:semiHidden="1" w:unhideWhenUsed="1"/>
     <w:lsdException w:name="annotation subject" w:semiHidden="1" w:unhideWhenUsed="1"/>
     <w:lsdException w:name="No List" w:semiHidden="1" w:unhideWhenUsed="1"/>
     <w:lsdException w:name="Outline List 1" w:semiHidden="1" w:unhideWhenUsed="1"/>
@@ -21192,8 +21189,11 @@
     <w:lsdException w:name="Table Contemporary" w:semiHidden="1" w:unhideWhenUsed="1"/>
     <w:lsdException w:name="Table Elegant" w:semiHidden="1" w:unhideWhenUsed="1"/>
     <w:lsdException w:name="Table Professional" w:semiHidden="1" w:unhideWhenUsed="1"/>
+    <w:lsdException w:name="Table Subtle 1" w:semiHidden="1" w:unhideWhenUsed="1"/>
     <w:lsdException w:name="Table Subtle 2" w:semiHidden="1" w:unhideWhenUsed="1"/>
     <w:lsdException w:name="Table Web 1" w:semiHidden="1" w:unhideWhenUsed="1"/>
+    <w:lsdException w:name="Table Web 2" w:semiHidden="1" w:unhideWhenUsed="1"/>
+    <w:lsdException w:name="Table Web 3" w:semiHidden="1" w:unhideWhenUsed="1"/>
     <w:lsdException w:name="Balloon Text" w:semiHidden="1" w:unhideWhenUsed="1"/>
     <w:lsdException w:name="Table Grid" w:uiPriority="59"/>
     <w:lsdException w:name="Table Theme" w:semiHidden="1" w:unhideWhenUsed="1"/>

</xml_diff>

<commit_message>
TS 7 Kramam Tamil files - 12/09/2022
</commit_message>
<xml_diff>
--- a/TS-Kramam/TS-7.1/TS 7.1 Tamil Krama Paatam Corrections.docx
+++ b/TS-Kramam/TS-7.1/TS 7.1 Tamil Krama Paatam Corrections.docx
@@ -81,9 +81,8 @@
           <w:szCs w:val="32"/>
           <w:u w:val="single"/>
         </w:rPr>
-        <w:t xml:space="preserve">Observed </w:t>
+        <w:t xml:space="preserve">Observed till </w:t>
       </w:r>
-      <w:proofErr w:type="gramStart"/>
       <w:r>
         <w:rPr>
           <w:b/>
@@ -92,7 +91,7 @@
           <w:szCs w:val="32"/>
           <w:u w:val="single"/>
         </w:rPr>
-        <w:t xml:space="preserve">till </w:t>
+        <w:t>30</w:t>
       </w:r>
       <w:r>
         <w:rPr>
@@ -100,12 +99,21 @@
           <w:bCs/>
           <w:sz w:val="32"/>
           <w:szCs w:val="32"/>
-          <w:highlight w:val="red"/>
+          <w:u w:val="single"/>
+          <w:vertAlign w:val="superscript"/>
+        </w:rPr>
+        <w:t>th</w:t>
+      </w:r>
+      <w:r>
+        <w:rPr>
+          <w:b/>
+          <w:bCs/>
+          <w:sz w:val="32"/>
+          <w:szCs w:val="32"/>
           <w:u w:val="single"/>
         </w:rPr>
-        <w:t>????</w:t>
+        <w:t xml:space="preserve"> September 2022</w:t>
       </w:r>
-      <w:proofErr w:type="gramEnd"/>
     </w:p>
     <w:p>
       <w:pPr>
@@ -120,7 +128,23 @@
           <w:b/>
           <w:bCs/>
         </w:rPr>
-        <w:t>(ignore those which are already incorporated in your book’s version and date)</w:t>
+        <w:t>(</w:t>
+      </w:r>
+      <w:proofErr w:type="gramStart"/>
+      <w:r>
+        <w:rPr>
+          <w:b/>
+          <w:bCs/>
+        </w:rPr>
+        <w:t>ignore</w:t>
+      </w:r>
+      <w:proofErr w:type="gramEnd"/>
+      <w:r>
+        <w:rPr>
+          <w:b/>
+          <w:bCs/>
+        </w:rPr>
+        <w:t xml:space="preserve"> those which are already incorporated in your book’s version and date)</w:t>
       </w:r>
     </w:p>
     <w:tbl>
@@ -400,93 +424,105 @@
                 <w:lang w:val="en-IN" w:eastAsia="en-IN" w:bidi="ml-IN"/>
               </w:rPr>
             </w:pPr>
-            <w:proofErr w:type="spellStart"/>
-            <w:r>
-              <w:rPr>
-                <w:rFonts w:ascii="BRH Devanagari Extra" w:hAnsi="BRH Devanagari Extra" w:cs="BRH Devanagari Extra"/>
-                <w:color w:val="000000"/>
-                <w:sz w:val="40"/>
-                <w:szCs w:val="40"/>
-              </w:rPr>
-              <w:t>Så</w:t>
-            </w:r>
-            <w:proofErr w:type="spellEnd"/>
-            <w:r>
-              <w:rPr>
-                <w:rFonts w:ascii="BRH Malayalam Extra" w:hAnsi="BRH Malayalam Extra" w:cs="BRH Devanagari Extra"/>
-                <w:b/>
-                <w:color w:val="000000"/>
-                <w:sz w:val="32"/>
-                <w:szCs w:val="40"/>
-              </w:rPr>
-              <w:t>–</w:t>
-            </w:r>
-            <w:proofErr w:type="spellStart"/>
-            <w:r>
-              <w:rPr>
-                <w:rFonts w:ascii="BRH Devanagari Extra" w:hAnsi="BRH Devanagari Extra" w:cs="BRH Devanagari Extra"/>
-                <w:color w:val="000000"/>
-                <w:sz w:val="40"/>
-                <w:szCs w:val="40"/>
-              </w:rPr>
-              <w:t>uÉiÉÉþ</w:t>
-            </w:r>
-            <w:r>
-              <w:rPr>
-                <w:rFonts w:ascii="BRH Devanagari Extra" w:hAnsi="BRH Devanagari Extra" w:cs="BRH Devanagari Extra"/>
-                <w:color w:val="000000"/>
-                <w:sz w:val="40"/>
-                <w:szCs w:val="40"/>
+            <w:r>
+              <w:rPr>
+                <w:rFonts w:ascii="Latha" w:hAnsi="Latha" w:cs="Latha"/>
+                <w:sz w:val="28"/>
+                <w:szCs w:val="28"/>
+                <w:cs/>
+                <w:lang w:bidi="ta-IN"/>
+              </w:rPr>
+              <w:t>தே</w:t>
+            </w:r>
+            <w:r>
+              <w:rPr>
+                <w:rFonts w:ascii="BRH Tamil Tab Extra" w:hAnsi="BRH Tamil Tab Extra" w:cs="Latha"/>
+                <w:b/>
+                <w:sz w:val="32"/>
+                <w:szCs w:val="28"/>
+                <w:lang w:bidi="ta-IN"/>
+              </w:rPr>
+              <w:t>…</w:t>
+            </w:r>
+            <w:r>
+              <w:rPr>
+                <w:rFonts w:ascii="Latha" w:hAnsi="Latha" w:cs="Latha"/>
+                <w:b/>
+                <w:bCs/>
+                <w:position w:val="-12"/>
+                <w:sz w:val="28"/>
+                <w:szCs w:val="28"/>
+                <w:cs/>
+                <w:lang w:bidi="ta-IN"/>
+              </w:rPr>
+              <w:t>3</w:t>
+            </w:r>
+            <w:r>
+              <w:rPr>
+                <w:rFonts w:ascii="Latha" w:hAnsi="Latha" w:cs="Latha"/>
+                <w:sz w:val="28"/>
+                <w:szCs w:val="28"/>
+                <w:cs/>
+                <w:lang w:bidi="ta-IN"/>
+              </w:rPr>
+              <w:t>வதா</w:t>
+            </w:r>
+            <w:r>
+              <w:rPr>
+                <w:rFonts w:ascii="BRH Tamil Tab Extra" w:hAnsi="BRH Tamil Tab Extra" w:cs="Latha"/>
+                <w:b/>
+                <w:sz w:val="36"/>
+                <w:szCs w:val="28"/>
+                <w:lang w:bidi="ta-IN"/>
+              </w:rPr>
+              <w:t>†</w:t>
+            </w:r>
+            <w:r>
+              <w:rPr>
+                <w:rFonts w:ascii="Latha" w:hAnsi="Latha" w:cs="Latha"/>
+                <w:sz w:val="28"/>
+                <w:szCs w:val="28"/>
                 <w:highlight w:val="yellow"/>
-              </w:rPr>
-              <w:t>xÉ</w:t>
-            </w:r>
-            <w:r>
-              <w:rPr>
-                <w:rFonts w:ascii="BRH Devanagari Extra" w:hAnsi="BRH Devanagari Extra" w:cs="BRH Devanagari Extra"/>
-                <w:color w:val="000000"/>
-                <w:sz w:val="40"/>
-                <w:szCs w:val="40"/>
-              </w:rPr>
-              <w:t>Ñ</w:t>
-            </w:r>
-            <w:proofErr w:type="spellEnd"/>
-            <w:r>
-              <w:rPr>
-                <w:rFonts w:ascii="BRH Malayalam Extra" w:hAnsi="BRH Malayalam Extra" w:cs="BRH Devanagari Extra"/>
-                <w:b/>
-                <w:color w:val="000000"/>
-                <w:sz w:val="32"/>
-                <w:szCs w:val="40"/>
-              </w:rPr>
-              <w:t>–</w:t>
-            </w:r>
-            <w:r>
-              <w:rPr>
-                <w:rFonts w:ascii="BRH Devanagari Extra" w:hAnsi="BRH Devanagari Extra" w:cs="BRH Devanagari Extra"/>
-                <w:color w:val="000000"/>
-                <w:sz w:val="40"/>
-                <w:szCs w:val="40"/>
+                <w:cs/>
+                <w:lang w:bidi="ta-IN"/>
+              </w:rPr>
+              <w:t>ஸு</w:t>
+            </w:r>
+            <w:r>
+              <w:rPr>
+                <w:rFonts w:ascii="BRH Tamil Tab Extra" w:hAnsi="BRH Tamil Tab Extra" w:cs="Latha"/>
+                <w:b/>
+                <w:sz w:val="32"/>
+                <w:szCs w:val="28"/>
+                <w:lang w:bidi="ta-IN"/>
+              </w:rPr>
+              <w:t>…</w:t>
+            </w:r>
+            <w:r>
+              <w:rPr>
+                <w:rFonts w:ascii="Latha" w:hAnsi="Latha" w:cs="Latha"/>
+                <w:sz w:val="28"/>
+                <w:szCs w:val="28"/>
+                <w:lang w:bidi="ta-IN"/>
               </w:rPr>
               <w:t xml:space="preserve"> </w:t>
             </w:r>
-            <w:proofErr w:type="spellStart"/>
-            <w:r>
-              <w:rPr>
-                <w:rFonts w:ascii="BRH Devanagari Extra" w:hAnsi="BRH Devanagari Extra" w:cs="BRH Devanagari Extra"/>
-                <w:color w:val="000000"/>
-                <w:sz w:val="40"/>
-                <w:szCs w:val="40"/>
-              </w:rPr>
-              <w:t>qÉå</w:t>
-            </w:r>
-            <w:proofErr w:type="spellEnd"/>
-            <w:r>
-              <w:rPr>
-                <w:rFonts w:ascii="BRH Devanagari Extra" w:hAnsi="BRH Devanagari Extra" w:cs="BRH Devanagari Extra"/>
-                <w:color w:val="000000"/>
-                <w:sz w:val="40"/>
-                <w:szCs w:val="40"/>
+            <w:r>
+              <w:rPr>
+                <w:rFonts w:ascii="Latha" w:hAnsi="Latha" w:cs="Latha"/>
+                <w:sz w:val="28"/>
+                <w:szCs w:val="28"/>
+                <w:cs/>
+                <w:lang w:bidi="ta-IN"/>
+              </w:rPr>
+              <w:t>மே</w:t>
+            </w:r>
+            <w:r>
+              <w:rPr>
+                <w:rFonts w:ascii="Latha" w:hAnsi="Latha" w:cs="Latha"/>
+                <w:sz w:val="28"/>
+                <w:szCs w:val="28"/>
+                <w:lang w:bidi="ta-IN"/>
               </w:rPr>
               <w:t xml:space="preserve"> |</w:t>
             </w:r>
@@ -511,74 +547,95 @@
                 <w:lang w:val="en-IN" w:eastAsia="en-IN" w:bidi="ml-IN"/>
               </w:rPr>
             </w:pPr>
-            <w:proofErr w:type="spellStart"/>
-            <w:r>
-              <w:rPr>
-                <w:rFonts w:ascii="BRH Devanagari Extra" w:hAnsi="BRH Devanagari Extra" w:cs="BRH Devanagari Extra"/>
-                <w:color w:val="000000"/>
-                <w:sz w:val="40"/>
-                <w:szCs w:val="40"/>
-              </w:rPr>
-              <w:t>Så</w:t>
-            </w:r>
-            <w:proofErr w:type="spellEnd"/>
-            <w:r>
-              <w:rPr>
-                <w:rFonts w:ascii="BRH Malayalam Extra" w:hAnsi="BRH Malayalam Extra" w:cs="BRH Devanagari Extra"/>
-                <w:b/>
-                <w:color w:val="000000"/>
-                <w:sz w:val="32"/>
-                <w:szCs w:val="40"/>
-              </w:rPr>
-              <w:t>–</w:t>
-            </w:r>
-            <w:proofErr w:type="spellStart"/>
-            <w:r>
-              <w:rPr>
-                <w:rFonts w:ascii="BRH Devanagari Extra" w:hAnsi="BRH Devanagari Extra" w:cs="BRH Devanagari Extra"/>
-                <w:color w:val="000000"/>
-                <w:sz w:val="40"/>
-                <w:szCs w:val="40"/>
-              </w:rPr>
-              <w:t>uÉiÉÉþ</w:t>
-            </w:r>
-            <w:r>
-              <w:rPr>
-                <w:rFonts w:ascii="BRH Devanagari Extra" w:hAnsi="BRH Devanagari Extra" w:cs="BRH Devanagari Extra"/>
-                <w:color w:val="000000"/>
-                <w:sz w:val="40"/>
-                <w:szCs w:val="40"/>
+            <w:r>
+              <w:rPr>
+                <w:rFonts w:ascii="Latha" w:hAnsi="Latha" w:cs="Latha"/>
+                <w:sz w:val="28"/>
+                <w:szCs w:val="28"/>
+                <w:cs/>
+                <w:lang w:bidi="ta-IN"/>
+              </w:rPr>
+              <w:t>தே</w:t>
+            </w:r>
+            <w:r>
+              <w:rPr>
+                <w:rFonts w:ascii="BRH Tamil Tab Extra" w:hAnsi="BRH Tamil Tab Extra" w:cs="Latha"/>
+                <w:b/>
+                <w:sz w:val="32"/>
+                <w:szCs w:val="28"/>
+                <w:lang w:bidi="ta-IN"/>
+              </w:rPr>
+              <w:t>…</w:t>
+            </w:r>
+            <w:r>
+              <w:rPr>
+                <w:rFonts w:ascii="Latha" w:hAnsi="Latha" w:cs="Latha"/>
+                <w:b/>
+                <w:bCs/>
+                <w:position w:val="-12"/>
+                <w:sz w:val="28"/>
+                <w:szCs w:val="28"/>
+                <w:cs/>
+                <w:lang w:bidi="ta-IN"/>
+              </w:rPr>
+              <w:t>3</w:t>
+            </w:r>
+            <w:r>
+              <w:rPr>
+                <w:rFonts w:ascii="Latha" w:hAnsi="Latha" w:cs="Latha"/>
+                <w:sz w:val="28"/>
+                <w:szCs w:val="28"/>
+                <w:cs/>
+                <w:lang w:bidi="ta-IN"/>
+              </w:rPr>
+              <w:t>வதா</w:t>
+            </w:r>
+            <w:r>
+              <w:rPr>
+                <w:rFonts w:ascii="BRH Tamil Tab Extra" w:hAnsi="BRH Tamil Tab Extra" w:cs="Latha"/>
+                <w:b/>
+                <w:sz w:val="36"/>
+                <w:szCs w:val="28"/>
+                <w:lang w:bidi="ta-IN"/>
+              </w:rPr>
+              <w:t>†</w:t>
+            </w:r>
+            <w:r>
+              <w:rPr>
+                <w:rFonts w:ascii="Latha" w:hAnsi="Latha" w:cs="Latha"/>
+                <w:sz w:val="28"/>
+                <w:szCs w:val="28"/>
                 <w:highlight w:val="green"/>
-              </w:rPr>
-              <w:t>xÉÑ</w:t>
-            </w:r>
-            <w:proofErr w:type="spellEnd"/>
-            <w:r>
-              <w:rPr>
-                <w:rFonts w:ascii="BRH Devanagari Extra" w:hAnsi="BRH Devanagari Extra" w:cs="BRH Devanagari Extra"/>
-                <w:color w:val="000000"/>
-                <w:sz w:val="40"/>
-                <w:szCs w:val="40"/>
+                <w:cs/>
+                <w:lang w:bidi="ta-IN"/>
+              </w:rPr>
+              <w:t>ஸு</w:t>
+            </w:r>
+            <w:r>
+              <w:rPr>
+                <w:rFonts w:ascii="Latha" w:hAnsi="Latha" w:cs="Latha"/>
+                <w:sz w:val="28"/>
+                <w:szCs w:val="28"/>
+                <w:lang w:bidi="ta-IN"/>
               </w:rPr>
               <w:t xml:space="preserve"> </w:t>
             </w:r>
-            <w:proofErr w:type="spellStart"/>
-            <w:r>
-              <w:rPr>
-                <w:rFonts w:ascii="BRH Devanagari Extra" w:hAnsi="BRH Devanagari Extra" w:cs="BRH Devanagari Extra"/>
-                <w:color w:val="000000"/>
-                <w:sz w:val="40"/>
-                <w:szCs w:val="40"/>
-              </w:rPr>
-              <w:t>qÉå</w:t>
-            </w:r>
-            <w:proofErr w:type="spellEnd"/>
-            <w:r>
-              <w:rPr>
-                <w:rFonts w:ascii="BRH Devanagari Extra" w:hAnsi="BRH Devanagari Extra" w:cs="BRH Devanagari Extra"/>
-                <w:color w:val="000000"/>
-                <w:sz w:val="40"/>
-                <w:szCs w:val="40"/>
+            <w:r>
+              <w:rPr>
+                <w:rFonts w:ascii="Latha" w:hAnsi="Latha" w:cs="Latha"/>
+                <w:sz w:val="28"/>
+                <w:szCs w:val="28"/>
+                <w:cs/>
+                <w:lang w:bidi="ta-IN"/>
+              </w:rPr>
+              <w:t>மே</w:t>
+            </w:r>
+            <w:r>
+              <w:rPr>
+                <w:rFonts w:ascii="Latha" w:hAnsi="Latha" w:cs="Latha"/>
+                <w:sz w:val="28"/>
+                <w:szCs w:val="28"/>
+                <w:lang w:bidi="ta-IN"/>
               </w:rPr>
               <w:t xml:space="preserve"> |</w:t>
             </w:r>
@@ -7530,23 +7587,7 @@
                 <w:b/>
                 <w:bCs/>
               </w:rPr>
-              <w:t xml:space="preserve">is not </w:t>
-            </w:r>
-            <w:proofErr w:type="spellStart"/>
-            <w:r>
-              <w:rPr>
-                <w:b/>
-                <w:bCs/>
-              </w:rPr>
-              <w:t>trikramam</w:t>
-            </w:r>
-            <w:proofErr w:type="spellEnd"/>
-            <w:r>
-              <w:rPr>
-                <w:b/>
-                <w:bCs/>
-              </w:rPr>
-              <w:t>)</w:t>
+              <w:t>is not trikramam)</w:t>
             </w:r>
           </w:p>
         </w:tc>
@@ -8810,23 +8851,7 @@
                 <w:b/>
                 <w:bCs/>
               </w:rPr>
-              <w:t xml:space="preserve">is not </w:t>
-            </w:r>
-            <w:proofErr w:type="spellStart"/>
-            <w:r>
-              <w:rPr>
-                <w:b/>
-                <w:bCs/>
-              </w:rPr>
-              <w:t>trikramam</w:t>
-            </w:r>
-            <w:proofErr w:type="spellEnd"/>
-            <w:r>
-              <w:rPr>
-                <w:b/>
-                <w:bCs/>
-              </w:rPr>
-              <w:t>)</w:t>
+              <w:t>is not trikramam)</w:t>
             </w:r>
           </w:p>
         </w:tc>
@@ -9445,23 +9470,7 @@
                 <w:b/>
                 <w:bCs/>
               </w:rPr>
-              <w:t xml:space="preserve">is not </w:t>
-            </w:r>
-            <w:proofErr w:type="spellStart"/>
-            <w:r>
-              <w:rPr>
-                <w:b/>
-                <w:bCs/>
-              </w:rPr>
-              <w:t>trikramam</w:t>
-            </w:r>
-            <w:proofErr w:type="spellEnd"/>
-            <w:r>
-              <w:rPr>
-                <w:b/>
-                <w:bCs/>
-              </w:rPr>
-              <w:t>)</w:t>
+              <w:t>is not trikramam)</w:t>
             </w:r>
           </w:p>
         </w:tc>
@@ -18645,7 +18654,6 @@
               </w:rPr>
               <w:t xml:space="preserve"> | </w:t>
             </w:r>
-            <w:proofErr w:type="spellStart"/>
             <w:r>
               <w:rPr>
                 <w:rFonts w:cs="Arial"/>
@@ -18653,17 +18661,7 @@
                 <w:sz w:val="28"/>
                 <w:szCs w:val="28"/>
               </w:rPr>
-              <w:t>Trikrama</w:t>
-            </w:r>
-            <w:proofErr w:type="spellEnd"/>
-            <w:r>
-              <w:rPr>
-                <w:rFonts w:cs="Arial"/>
-                <w:color w:val="000000"/>
-                <w:sz w:val="28"/>
-                <w:szCs w:val="28"/>
-              </w:rPr>
-              <w:t xml:space="preserve"> correction done.</w:t>
+              <w:t>Trikrama correction done.</w:t>
             </w:r>
             <w:r>
               <w:rPr>
@@ -18717,27 +18715,7 @@
                 <w:sz w:val="28"/>
                 <w:szCs w:val="28"/>
               </w:rPr>
-              <w:t xml:space="preserve">’ </w:t>
-            </w:r>
-            <w:proofErr w:type="spellStart"/>
-            <w:r>
-              <w:rPr>
-                <w:rFonts w:cs="Arial"/>
-                <w:color w:val="000000"/>
-                <w:sz w:val="28"/>
-                <w:szCs w:val="28"/>
-              </w:rPr>
-              <w:t>trikramam</w:t>
-            </w:r>
-            <w:proofErr w:type="spellEnd"/>
-            <w:r>
-              <w:rPr>
-                <w:rFonts w:cs="Arial"/>
-                <w:color w:val="000000"/>
-                <w:sz w:val="28"/>
-                <w:szCs w:val="28"/>
-              </w:rPr>
-              <w:t>)</w:t>
+              <w:t>’ trikramam)</w:t>
             </w:r>
           </w:p>
         </w:tc>
@@ -19221,7 +19199,6 @@
               </w:rPr>
               <w:t xml:space="preserve"> |</w:t>
             </w:r>
-            <w:proofErr w:type="spellStart"/>
             <w:r>
               <w:rPr>
                 <w:rFonts w:cs="Arial"/>
@@ -19229,17 +19206,7 @@
                 <w:sz w:val="28"/>
                 <w:szCs w:val="28"/>
               </w:rPr>
-              <w:t>Trikrama</w:t>
-            </w:r>
-            <w:proofErr w:type="spellEnd"/>
-            <w:r>
-              <w:rPr>
-                <w:rFonts w:cs="Arial"/>
-                <w:color w:val="000000"/>
-                <w:sz w:val="28"/>
-                <w:szCs w:val="28"/>
-              </w:rPr>
-              <w:t xml:space="preserve"> correction done.</w:t>
+              <w:t>Trikrama correction done.</w:t>
             </w:r>
             <w:r>
               <w:rPr>
@@ -19267,27 +19234,7 @@
                 <w:sz w:val="28"/>
                 <w:szCs w:val="28"/>
               </w:rPr>
-              <w:t xml:space="preserve">’ </w:t>
-            </w:r>
-            <w:proofErr w:type="spellStart"/>
-            <w:r>
-              <w:rPr>
-                <w:rFonts w:cs="Arial"/>
-                <w:color w:val="000000"/>
-                <w:sz w:val="28"/>
-                <w:szCs w:val="28"/>
-              </w:rPr>
-              <w:t>trikramam</w:t>
-            </w:r>
-            <w:proofErr w:type="spellEnd"/>
-            <w:r>
-              <w:rPr>
-                <w:rFonts w:cs="Arial"/>
-                <w:color w:val="000000"/>
-                <w:sz w:val="28"/>
-                <w:szCs w:val="28"/>
-              </w:rPr>
-              <w:t>)</w:t>
+              <w:t>’ trikramam)</w:t>
             </w:r>
           </w:p>
         </w:tc>
@@ -20078,7 +20025,6 @@
               </w:rPr>
               <w:t>(</w:t>
             </w:r>
-            <w:proofErr w:type="spellStart"/>
             <w:r>
               <w:rPr>
                 <w:rFonts w:cs="Arial"/>
@@ -20086,17 +20032,7 @@
                 <w:sz w:val="28"/>
                 <w:szCs w:val="28"/>
               </w:rPr>
-              <w:t>Trikrama</w:t>
-            </w:r>
-            <w:proofErr w:type="spellEnd"/>
-            <w:r>
-              <w:rPr>
-                <w:rFonts w:cs="Arial"/>
-                <w:color w:val="000000"/>
-                <w:sz w:val="28"/>
-                <w:szCs w:val="28"/>
-              </w:rPr>
-              <w:t xml:space="preserve"> correction done.</w:t>
+              <w:t>Trikrama correction done.</w:t>
             </w:r>
             <w:r>
               <w:rPr>
@@ -20124,27 +20060,7 @@
                 <w:sz w:val="28"/>
                 <w:szCs w:val="28"/>
               </w:rPr>
-              <w:t xml:space="preserve">’ </w:t>
-            </w:r>
-            <w:proofErr w:type="spellStart"/>
-            <w:r>
-              <w:rPr>
-                <w:rFonts w:cs="Arial"/>
-                <w:color w:val="000000"/>
-                <w:sz w:val="28"/>
-                <w:szCs w:val="28"/>
-              </w:rPr>
-              <w:t>trikramam</w:t>
-            </w:r>
-            <w:proofErr w:type="spellEnd"/>
-            <w:r>
-              <w:rPr>
-                <w:rFonts w:cs="Arial"/>
-                <w:color w:val="000000"/>
-                <w:sz w:val="28"/>
-                <w:szCs w:val="28"/>
-              </w:rPr>
-              <w:t>)</w:t>
+              <w:t>’ trikramam)</w:t>
             </w:r>
           </w:p>
         </w:tc>
@@ -20776,7 +20692,6 @@
               </w:rPr>
               <w:t>(</w:t>
             </w:r>
-            <w:proofErr w:type="spellStart"/>
             <w:r>
               <w:rPr>
                 <w:rFonts w:cs="Arial"/>
@@ -20784,17 +20699,7 @@
                 <w:sz w:val="28"/>
                 <w:szCs w:val="28"/>
               </w:rPr>
-              <w:t>Trikrama</w:t>
-            </w:r>
-            <w:proofErr w:type="spellEnd"/>
-            <w:r>
-              <w:rPr>
-                <w:rFonts w:cs="Arial"/>
-                <w:color w:val="000000"/>
-                <w:sz w:val="28"/>
-                <w:szCs w:val="28"/>
-              </w:rPr>
-              <w:t xml:space="preserve"> correction done.</w:t>
+              <w:t>Trikrama correction done.</w:t>
             </w:r>
             <w:r>
               <w:rPr>
@@ -20822,27 +20727,7 @@
                 <w:sz w:val="28"/>
                 <w:szCs w:val="28"/>
               </w:rPr>
-              <w:t xml:space="preserve">’ </w:t>
-            </w:r>
-            <w:proofErr w:type="spellStart"/>
-            <w:r>
-              <w:rPr>
-                <w:rFonts w:cs="Arial"/>
-                <w:color w:val="000000"/>
-                <w:sz w:val="28"/>
-                <w:szCs w:val="28"/>
-              </w:rPr>
-              <w:t>trikramam</w:t>
-            </w:r>
-            <w:proofErr w:type="spellEnd"/>
-            <w:r>
-              <w:rPr>
-                <w:rFonts w:cs="Arial"/>
-                <w:color w:val="000000"/>
-                <w:sz w:val="28"/>
-                <w:szCs w:val="28"/>
-              </w:rPr>
-              <w:t>)</w:t>
+              <w:t>’ trikramam)</w:t>
             </w:r>
           </w:p>
         </w:tc>
@@ -21783,6 +21668,7 @@
     <w:lsdException w:name="HTML Sample" w:semiHidden="1" w:unhideWhenUsed="1"/>
     <w:lsdException w:name="HTML Typewriter" w:semiHidden="1" w:unhideWhenUsed="1"/>
     <w:lsdException w:name="HTML Variable" w:semiHidden="1" w:unhideWhenUsed="1"/>
+    <w:lsdException w:name="Normal Table" w:semiHidden="1" w:unhideWhenUsed="1"/>
     <w:lsdException w:name="annotation subject" w:semiHidden="1" w:unhideWhenUsed="1"/>
     <w:lsdException w:name="No List" w:semiHidden="1" w:unhideWhenUsed="1"/>
     <w:lsdException w:name="Outline List 1" w:semiHidden="1" w:unhideWhenUsed="1"/>
@@ -21825,8 +21711,11 @@
     <w:lsdException w:name="Table Contemporary" w:semiHidden="1" w:unhideWhenUsed="1"/>
     <w:lsdException w:name="Table Elegant" w:semiHidden="1" w:unhideWhenUsed="1"/>
     <w:lsdException w:name="Table Professional" w:semiHidden="1" w:unhideWhenUsed="1"/>
+    <w:lsdException w:name="Table Subtle 1" w:semiHidden="1" w:unhideWhenUsed="1"/>
     <w:lsdException w:name="Table Subtle 2" w:semiHidden="1" w:unhideWhenUsed="1"/>
     <w:lsdException w:name="Table Web 1" w:semiHidden="1" w:unhideWhenUsed="1"/>
+    <w:lsdException w:name="Table Web 2" w:semiHidden="1" w:unhideWhenUsed="1"/>
+    <w:lsdException w:name="Table Web 3" w:semiHidden="1" w:unhideWhenUsed="1"/>
     <w:lsdException w:name="Balloon Text" w:semiHidden="1" w:unhideWhenUsed="1"/>
     <w:lsdException w:name="Table Grid" w:uiPriority="59"/>
     <w:lsdException w:name="Table Theme" w:semiHidden="1" w:unhideWhenUsed="1"/>

</xml_diff>